<commit_message>
Templating docx file, working, need revision
</commit_message>
<xml_diff>
--- a/rp_script/MODELO RECURSO ALZA PRECIO BASE 2022.docx
+++ b/rp_script/MODELO RECURSO ALZA PRECIO BASE 2022.docx
@@ -221,7 +221,25 @@
           <w:szCs w:val="20"/>
           <w:rtl w:val="0"/>
         </w:rPr>
-        <w:t xml:space="preserve">RUT_ISAPRE</w:t>
+        <w:t xml:space="preserve">RUT</w:t>
+      </w:r>
+      <w:r>
+        <w:rPr>
+          <w:rFonts w:ascii="Libre Baskerville" w:cs="Libre Baskerville" w:eastAsia="Libre Baskerville" w:hAnsi="Libre Baskerville"/>
+          <w:sz w:val="20"/>
+          <w:szCs w:val="20"/>
+          <w:rtl w:val="0"/>
+        </w:rPr>
+        <w:t xml:space="preserve"> </w:t>
+      </w:r>
+      <w:r>
+        <w:rPr>
+          <w:rFonts w:ascii="Libre Baskerville" w:cs="Libre Baskerville" w:eastAsia="Libre Baskerville" w:hAnsi="Libre Baskerville"/>
+          <w:sz w:val="20"/>
+          <w:szCs w:val="20"/>
+          <w:rtl w:val="0"/>
+        </w:rPr>
+        <w:t xml:space="preserve">ISAPRE</w:t>
       </w:r>
       <w:r>
         <w:rPr>
@@ -511,7 +529,7 @@
           <w:szCs w:val="20"/>
           <w:rtl w:val="0"/>
         </w:rPr>
-        <w:t xml:space="preserve">abogada, cédula nacional de identidad N° 18.354.881-6 domiciliada para estos efectos en Parcela 34, sitio 7, Alfalfares, La Serena, en representación de </w:t>
+        <w:t xml:space="preserve">abogada, cédula nacional de identidad N° 18.354.881-6, en representación de do&lt;&lt;ña/n&gt;&gt; </w:t>
       </w:r>
       <w:r>
         <w:rPr>
@@ -549,7 +567,16 @@
           <w:szCs w:val="20"/>
           <w:rtl w:val="0"/>
         </w:rPr>
-        <w:t xml:space="preserve">domiciliad&lt;&lt;a/o&gt;&gt; para estos efectos en &lt;&lt;DOMICILIO&gt;&gt;, (en adelante “la recurrente”), a S.S. Ilustrísima respetuosamente digo:</w:t>
+        <w:t xml:space="preserve">amb&lt;&lt;a/o&gt;s&gt; </w:t>
+      </w:r>
+      <w:r>
+        <w:rPr>
+          <w:rFonts w:ascii="Libre Baskerville" w:cs="Libre Baskerville" w:eastAsia="Libre Baskerville" w:hAnsi="Libre Baskerville"/>
+          <w:sz w:val="20"/>
+          <w:szCs w:val="20"/>
+          <w:rtl w:val="0"/>
+        </w:rPr>
+        <w:t xml:space="preserve">domiciliad&lt;&lt;a/o&gt;&gt;s para estos efectos en Parcela 34, Sitio 7, Alfalfares, La Serena, (en adelante “la recurrente”), a S.S. Ilustrísima respetuosamente digo:</w:t>
       </w:r>
     </w:p>
     <w:p>
@@ -589,7 +616,7 @@
           <w:szCs w:val="20"/>
           <w:rtl w:val="0"/>
         </w:rPr>
-        <w:t xml:space="preserve">, representada legalmente por &lt;&lt;REP_ISAPRE&gt;&gt;, ambos domiciliados para estos efectos en &lt;&lt;DOMICILIO_ISAPRE&gt;&gt;, por el acto consistente en la </w:t>
+        <w:t xml:space="preserve">, representada legalmente por &lt;&lt;REP ISAPRE&gt;&gt;, ambos domiciliados para estos efectos en &lt;&lt;DOMICILIO ISAPRE&gt;&gt;, por el acto consistente en la </w:t>
       </w:r>
       <w:r>
         <w:rPr>
@@ -599,16 +626,16 @@
           <w:u w:val="single"/>
           <w:rtl w:val="0"/>
         </w:rPr>
-        <w:t xml:space="preserve">amenaza de alteración unilateral de las condiciones del plan de salud “&lt;&lt;PLAN&gt;&gt;”, mediante el aumento del precio base del mismo en un &lt;&lt;%_ALZA&gt;&gt;</w:t>
-      </w:r>
-      <w:r>
-        <w:rPr>
-          <w:rFonts w:ascii="Libre Baskerville" w:cs="Libre Baskerville" w:eastAsia="Libre Baskerville" w:hAnsi="Libre Baskerville"/>
-          <w:sz w:val="20"/>
-          <w:szCs w:val="20"/>
-          <w:rtl w:val="0"/>
-        </w:rPr>
-        <w:t xml:space="preserve">, acto ilegal y arbitrario ejecutado por la recurrida mediante la suscripción y envío de una carta titulada “Comunicación de adecuación” (la que se acompaña en un otrosí de esta presentación), de fecha &lt;&lt;FECHA_CARTA&gt;&gt;.</w:t>
+        <w:t xml:space="preserve">amenaza de alteración unilateral de las condiciones del plan de salud “&lt;&lt;PLAN&gt;&gt;”, mediante el aumento del precio base del mismo en un &lt;&lt;% ALZA&gt;&gt;</w:t>
+      </w:r>
+      <w:r>
+        <w:rPr>
+          <w:rFonts w:ascii="Libre Baskerville" w:cs="Libre Baskerville" w:eastAsia="Libre Baskerville" w:hAnsi="Libre Baskerville"/>
+          <w:sz w:val="20"/>
+          <w:szCs w:val="20"/>
+          <w:rtl w:val="0"/>
+        </w:rPr>
+        <w:t xml:space="preserve">, acto ilegal y arbitrario ejecutado por la recurrida mediante la suscripción y envío de una carta titulada “Comunicación de adecuación” (la que se acompaña en un otrosí de esta presentación), de fecha &lt;&lt;FECHA CARTA/FUN&gt;&gt;.</w:t>
       </w:r>
     </w:p>
     <w:p>
@@ -1024,7 +1051,7 @@
           <w:szCs w:val="20"/>
           <w:rtl w:val="0"/>
         </w:rPr>
-        <w:t xml:space="preserve">En razón de lo anterior, el &lt;&lt;FECHA_CARTA&gt;&gt; la recurrida emitió</w:t>
+        <w:t xml:space="preserve">En razón de lo anterior, el &lt;&lt;FECHA CARTA/FUN&gt;&gt; la recurrida emitió</w:t>
       </w:r>
       <w:r>
         <w:rPr>
@@ -1058,7 +1085,7 @@
           <w:szCs w:val="20"/>
           <w:rtl w:val="0"/>
         </w:rPr>
-        <w:t xml:space="preserve">Que la cotización pactada en el plan de salud sería modificada al alza en un &lt;&lt;%_ALZA&gt;&gt;, si no manifestaba su voluntad en contrario hasta el último día hábil del mes de &lt;&lt;MES_OBJECIÓN&gt;&gt;. Este reajuste tendría como efecto el aumento del valor del precio base del plan suscrito de &lt;&lt;PB&gt;&gt; Unidades de Fomento (“UF”) a &lt;&lt;PBR&gt;&gt; UF. </w:t>
+        <w:t xml:space="preserve">Que la cotización pactada en el plan de salud sería modificada al alza en un &lt;&lt;% ALZA&gt;&gt;, si no manifestaba su voluntad en contrario hasta el último día hábil del mes de &lt;&lt;MES OBJECIÓN&gt;&gt;. Este reajuste tendría como efecto el aumento del valor del precio base del plan suscrito de &lt;&lt;PB&gt;&gt; Unidades de Fomento (“UF”) a &lt;&lt;PBR&gt;&gt; UF. </w:t>
       </w:r>
     </w:p>
     <w:p>
@@ -1644,7 +1671,7 @@
           <w:szCs w:val="20"/>
           <w:rtl w:val="0"/>
         </w:rPr>
-        <w:t xml:space="preserve"> al plan de salud de la parte recurrente. El primero, determinado por la naturaleza misma de la UF,, y el segundo por el   reajuste del &lt;&lt;%_ALZA&gt;&gt; el cual fue informado mediante la comunicación de adecuación.</w:t>
+        <w:t xml:space="preserve"> al plan de salud de la parte recurrente. El primero, determinado por la naturaleza misma de la UF,, y el segundo por el   reajuste del &lt;&lt;% ALZA&gt;&gt; el cual fue informado mediante la comunicación de adecuación.</w:t>
       </w:r>
     </w:p>
     <w:p>
@@ -2568,7 +2595,7 @@
           <w:szCs w:val="20"/>
           <w:rtl w:val="0"/>
         </w:rPr>
-        <w:t xml:space="preserve">  Sírvase S.S.I, tener por acompañado documento denominado “Comunicación de Adecuación” emitido por la recurrida &lt;&lt;ISAPRE&gt;&gt; S.A., de fecha &lt;&lt;FECHA_CARTA&gt;&gt;.</w:t>
+        <w:t xml:space="preserve">  Sírvase S.S.I, tener por acompañado documento denominado “Comunicación de Adecuación” emitido por la recurrida &lt;&lt;ISAPRE&gt;&gt; S.A., de fecha &lt;&lt;FECHA CARTA/FUN&gt;&gt;.</w:t>
       </w:r>
     </w:p>
     <w:p>
@@ -2749,153 +2776,6 @@
         </w:rPr>
         <w:t xml:space="preserve">. </w:t>
       </w:r>
-    </w:p>
-    <w:p>
-      <w:pPr>
-        <w:spacing w:after="160" w:before="200" w:line="360" w:lineRule="auto"/>
-        <w:ind w:firstLine="720"/>
-        <w:jc w:val="both"/>
-        <w:rPr>
-          <w:rFonts w:ascii="Libre Baskerville" w:cs="Libre Baskerville" w:eastAsia="Libre Baskerville" w:hAnsi="Libre Baskerville"/>
-          <w:sz w:val="20"/>
-          <w:szCs w:val="20"/>
-        </w:rPr>
-      </w:pPr>
-      <w:r>
-        <w:rPr>
-          <w:rtl w:val="0"/>
-        </w:rPr>
-      </w:r>
-    </w:p>
-    <w:p>
-      <w:pPr>
-        <w:spacing w:after="160" w:before="200" w:line="360" w:lineRule="auto"/>
-        <w:ind w:left="851" w:hanging="0.6062992125981737"/>
-        <w:jc w:val="both"/>
-        <w:rPr>
-          <w:rFonts w:ascii="Libre Baskerville" w:cs="Libre Baskerville" w:eastAsia="Libre Baskerville" w:hAnsi="Libre Baskerville"/>
-          <w:sz w:val="20"/>
-          <w:szCs w:val="20"/>
-        </w:rPr>
-      </w:pPr>
-      <w:r>
-        <w:rPr>
-          <w:rtl w:val="0"/>
-        </w:rPr>
-      </w:r>
-    </w:p>
-    <w:p>
-      <w:pPr>
-        <w:spacing w:after="160" w:before="200" w:line="360" w:lineRule="auto"/>
-        <w:ind w:left="0" w:firstLine="720"/>
-        <w:jc w:val="both"/>
-        <w:rPr>
-          <w:rFonts w:ascii="Libre Baskerville" w:cs="Libre Baskerville" w:eastAsia="Libre Baskerville" w:hAnsi="Libre Baskerville"/>
-          <w:sz w:val="20"/>
-          <w:szCs w:val="20"/>
-        </w:rPr>
-      </w:pPr>
-      <w:r>
-        <w:rPr>
-          <w:rtl w:val="0"/>
-        </w:rPr>
-      </w:r>
-    </w:p>
-    <w:p>
-      <w:pPr>
-        <w:spacing w:after="160" w:before="200" w:line="360" w:lineRule="auto"/>
-        <w:ind w:left="0" w:firstLine="720"/>
-        <w:jc w:val="both"/>
-        <w:rPr>
-          <w:rFonts w:ascii="Libre Baskerville" w:cs="Libre Baskerville" w:eastAsia="Libre Baskerville" w:hAnsi="Libre Baskerville"/>
-          <w:sz w:val="20"/>
-          <w:szCs w:val="20"/>
-        </w:rPr>
-      </w:pPr>
-      <w:r>
-        <w:rPr>
-          <w:rtl w:val="0"/>
-        </w:rPr>
-      </w:r>
-    </w:p>
-    <w:p>
-      <w:pPr>
-        <w:spacing w:after="160" w:before="200" w:line="360" w:lineRule="auto"/>
-        <w:ind w:left="0" w:firstLine="720"/>
-        <w:jc w:val="both"/>
-        <w:rPr>
-          <w:rFonts w:ascii="Libre Baskerville" w:cs="Libre Baskerville" w:eastAsia="Libre Baskerville" w:hAnsi="Libre Baskerville"/>
-          <w:sz w:val="20"/>
-          <w:szCs w:val="20"/>
-        </w:rPr>
-      </w:pPr>
-      <w:r>
-        <w:rPr>
-          <w:rtl w:val="0"/>
-        </w:rPr>
-      </w:r>
-    </w:p>
-    <w:p>
-      <w:pPr>
-        <w:spacing w:after="160" w:before="200" w:line="360" w:lineRule="auto"/>
-        <w:ind w:left="0" w:firstLine="720"/>
-        <w:jc w:val="both"/>
-        <w:rPr>
-          <w:rFonts w:ascii="Libre Baskerville" w:cs="Libre Baskerville" w:eastAsia="Libre Baskerville" w:hAnsi="Libre Baskerville"/>
-          <w:sz w:val="20"/>
-          <w:szCs w:val="20"/>
-        </w:rPr>
-      </w:pPr>
-      <w:r>
-        <w:rPr>
-          <w:rtl w:val="0"/>
-        </w:rPr>
-      </w:r>
-    </w:p>
-    <w:p>
-      <w:pPr>
-        <w:spacing w:after="160" w:before="200" w:line="360" w:lineRule="auto"/>
-        <w:ind w:left="0" w:firstLine="720"/>
-        <w:jc w:val="both"/>
-        <w:rPr>
-          <w:rFonts w:ascii="Libre Baskerville" w:cs="Libre Baskerville" w:eastAsia="Libre Baskerville" w:hAnsi="Libre Baskerville"/>
-          <w:sz w:val="20"/>
-          <w:szCs w:val="20"/>
-        </w:rPr>
-      </w:pPr>
-      <w:r>
-        <w:rPr>
-          <w:rtl w:val="0"/>
-        </w:rPr>
-      </w:r>
-    </w:p>
-    <w:p>
-      <w:pPr>
-        <w:spacing w:after="160" w:before="200" w:line="360" w:lineRule="auto"/>
-        <w:ind w:firstLine="720"/>
-        <w:jc w:val="both"/>
-        <w:rPr>
-          <w:rFonts w:ascii="Libre Baskerville" w:cs="Libre Baskerville" w:eastAsia="Libre Baskerville" w:hAnsi="Libre Baskerville"/>
-          <w:sz w:val="20"/>
-          <w:szCs w:val="20"/>
-        </w:rPr>
-      </w:pPr>
-      <w:r>
-        <w:rPr>
-          <w:rtl w:val="0"/>
-        </w:rPr>
-      </w:r>
-    </w:p>
-    <w:p>
-      <w:pPr>
-        <w:spacing w:after="160" w:before="200" w:line="360" w:lineRule="auto"/>
-        <w:jc w:val="both"/>
-        <w:rPr>
-          <w:rFonts w:ascii="Libre Baskerville" w:cs="Libre Baskerville" w:eastAsia="Libre Baskerville" w:hAnsi="Libre Baskerville"/>
-          <w:sz w:val="20"/>
-          <w:szCs w:val="20"/>
-        </w:rPr>
-      </w:pPr>
       <w:r>
         <w:rPr>
           <w:rtl w:val="0"/>

</xml_diff>